<commit_message>
Final presentation + report
</commit_message>
<xml_diff>
--- a/Final Report.docx
+++ b/Final Report.docx
@@ -3149,7 +3149,10 @@
         <w:t xml:space="preserve">K = 3: </w:t>
       </w:r>
       <w:r>
-        <w:t>91.14%</w:t>
+        <w:t>98.3</w:t>
+      </w:r>
+      <w:r>
+        <w:t>%</w:t>
       </w:r>
     </w:p>
     <w:p>
@@ -3165,7 +3168,10 @@
         <w:t xml:space="preserve">K = 5: </w:t>
       </w:r>
       <w:r>
-        <w:t>91.14%</w:t>
+        <w:t>98.16</w:t>
+      </w:r>
+      <w:r>
+        <w:t>%</w:t>
       </w:r>
     </w:p>
     <w:p>
@@ -3181,7 +3187,13 @@
         <w:t>K = 7</w:t>
       </w:r>
       <w:r>
-        <w:t>: 91.14%</w:t>
+        <w:t xml:space="preserve">: </w:t>
+      </w:r>
+      <w:r>
+        <w:t>99.16</w:t>
+      </w:r>
+      <w:r>
+        <w:t>%</w:t>
       </w:r>
     </w:p>
     <w:p>
@@ -3197,7 +3209,13 @@
         <w:t xml:space="preserve">On test set: </w:t>
       </w:r>
       <w:r>
-        <w:t>91.39%</w:t>
+        <w:t>9</w:t>
+      </w:r>
+      <w:r>
+        <w:t>8</w:t>
+      </w:r>
+      <w:r>
+        <w:t>.39%</w:t>
       </w:r>
     </w:p>
     <w:p>
@@ -4902,7 +4920,6 @@
   <w:style w:type="character" w:default="1" w:styleId="DefaultParagraphFont">
     <w:name w:val="Default Paragraph Font"/>
     <w:uiPriority w:val="1"/>
-    <w:semiHidden/>
     <w:unhideWhenUsed/>
   </w:style>
   <w:style w:type="table" w:default="1" w:styleId="TableNormal">

</xml_diff>